<commit_message>
Atualização do documento 20 10 2019
</commit_message>
<xml_diff>
--- a/5 Projeto de Interfaces.docx
+++ b/5 Projeto de Interfaces.docx
@@ -1262,12 +1262,12 @@
                 <wp:inline distB="114300" distT="114300" distL="114300" distR="114300">
                   <wp:extent cx="3038475" cy="5257800"/>
                   <wp:effectExtent b="0" l="0" r="0" t="0"/>
-                  <wp:docPr id="16" name="image2.png"/>
+                  <wp:docPr id="17" name="image1.png"/>
                   <a:graphic>
                     <a:graphicData uri="http://schemas.openxmlformats.org/drawingml/2006/picture">
                       <pic:pic>
                         <pic:nvPicPr>
-                          <pic:cNvPr id="0" name="image2.png"/>
+                          <pic:cNvPr id="0" name="image1.png"/>
                           <pic:cNvPicPr preferRelativeResize="0"/>
                         </pic:nvPicPr>
                         <pic:blipFill>
@@ -1482,7 +1482,7 @@
               <w:widowControl w:val="1"/>
               <w:numPr>
                 <w:ilvl w:val="0"/>
-                <w:numId w:val="8"/>
+                <w:numId w:val="9"/>
               </w:numPr>
               <w:pBdr>
                 <w:top w:space="0" w:sz="0" w:val="nil"/>
@@ -1917,12 +1917,12 @@
                 <wp:inline distB="114300" distT="114300" distL="114300" distR="114300">
                   <wp:extent cx="3038475" cy="5257800"/>
                   <wp:effectExtent b="0" l="0" r="0" t="0"/>
-                  <wp:docPr id="14" name="image1.png"/>
+                  <wp:docPr id="15" name="image3.png"/>
                   <a:graphic>
                     <a:graphicData uri="http://schemas.openxmlformats.org/drawingml/2006/picture">
                       <pic:pic>
                         <pic:nvPicPr>
-                          <pic:cNvPr id="0" name="image1.png"/>
+                          <pic:cNvPr id="0" name="image3.png"/>
                           <pic:cNvPicPr preferRelativeResize="0"/>
                         </pic:nvPicPr>
                         <pic:blipFill>
@@ -2133,7 +2133,7 @@
               <w:widowControl w:val="1"/>
               <w:numPr>
                 <w:ilvl w:val="0"/>
-                <w:numId w:val="7"/>
+                <w:numId w:val="8"/>
               </w:numPr>
               <w:pBdr>
                 <w:top w:space="0" w:sz="0" w:val="nil"/>
@@ -2453,7 +2453,7 @@
               <w:widowControl w:val="1"/>
               <w:numPr>
                 <w:ilvl w:val="0"/>
-                <w:numId w:val="9"/>
+                <w:numId w:val="10"/>
               </w:numPr>
               <w:pBdr>
                 <w:top w:space="0" w:sz="0" w:val="nil"/>
@@ -2815,12 +2815,12 @@
                 <wp:inline distB="114300" distT="114300" distL="114300" distR="114300">
                   <wp:extent cx="3038475" cy="5257800"/>
                   <wp:effectExtent b="0" l="0" r="0" t="0"/>
-                  <wp:docPr id="13" name="image4.png"/>
+                  <wp:docPr id="13" name="image5.png"/>
                   <a:graphic>
                     <a:graphicData uri="http://schemas.openxmlformats.org/drawingml/2006/picture">
                       <pic:pic>
                         <pic:nvPicPr>
-                          <pic:cNvPr id="0" name="image4.png"/>
+                          <pic:cNvPr id="0" name="image5.png"/>
                           <pic:cNvPicPr preferRelativeResize="0"/>
                         </pic:nvPicPr>
                         <pic:blipFill>
@@ -2868,69 +2868,7 @@
                 <w:tab w:val="right" w:pos="8504"/>
               </w:tabs>
               <w:spacing w:after="0" w:before="0" w:line="240" w:lineRule="auto"/>
-              <w:ind w:left="720" w:right="0" w:firstLine="0"/>
-              <w:jc w:val="both"/>
-              <w:rPr>
-                <w:rFonts w:ascii="Arial" w:cs="Arial" w:eastAsia="Arial" w:hAnsi="Arial"/>
-                <w:color w:val="808080"/>
-              </w:rPr>
-            </w:pPr>
-            <w:r>
-              <w:rPr>
-                <w:rtl w:val="0"/>
-              </w:rPr>
-            </w:r>
-          </w:p>
-          <w:p>
-            <w:pPr>
-              <w:keepNext w:val="0"/>
-              <w:keepLines w:val="0"/>
-              <w:widowControl w:val="1"/>
-              <w:pBdr>
-                <w:top w:space="0" w:sz="0" w:val="nil"/>
-                <w:left w:space="0" w:sz="0" w:val="nil"/>
-                <w:bottom w:space="0" w:sz="0" w:val="nil"/>
-                <w:right w:space="0" w:sz="0" w:val="nil"/>
-                <w:between w:space="0" w:sz="0" w:val="nil"/>
-              </w:pBdr>
-              <w:shd w:fill="auto" w:val="clear"/>
-              <w:tabs>
-                <w:tab w:val="center" w:pos="4252"/>
-                <w:tab w:val="right" w:pos="8504"/>
-              </w:tabs>
-              <w:spacing w:after="0" w:before="0" w:line="240" w:lineRule="auto"/>
-              <w:ind w:left="720" w:right="0" w:firstLine="0"/>
-              <w:jc w:val="both"/>
-              <w:rPr>
-                <w:rFonts w:ascii="Arial" w:cs="Arial" w:eastAsia="Arial" w:hAnsi="Arial"/>
-                <w:color w:val="808080"/>
-              </w:rPr>
-            </w:pPr>
-            <w:r>
-              <w:rPr>
-                <w:rtl w:val="0"/>
-              </w:rPr>
-            </w:r>
-          </w:p>
-          <w:p>
-            <w:pPr>
-              <w:keepNext w:val="0"/>
-              <w:keepLines w:val="0"/>
-              <w:widowControl w:val="1"/>
-              <w:pBdr>
-                <w:top w:space="0" w:sz="0" w:val="nil"/>
-                <w:left w:space="0" w:sz="0" w:val="nil"/>
-                <w:bottom w:space="0" w:sz="0" w:val="nil"/>
-                <w:right w:space="0" w:sz="0" w:val="nil"/>
-                <w:between w:space="0" w:sz="0" w:val="nil"/>
-              </w:pBdr>
-              <w:shd w:fill="auto" w:val="clear"/>
-              <w:tabs>
-                <w:tab w:val="center" w:pos="4252"/>
-                <w:tab w:val="right" w:pos="8504"/>
-              </w:tabs>
-              <w:spacing w:after="0" w:before="0" w:line="240" w:lineRule="auto"/>
-              <w:ind w:left="720" w:right="0" w:firstLine="0"/>
+              <w:ind w:left="0" w:right="0" w:firstLine="0"/>
               <w:jc w:val="both"/>
               <w:rPr>
                 <w:rFonts w:ascii="Arial" w:cs="Arial" w:eastAsia="Arial" w:hAnsi="Arial"/>
@@ -2950,7 +2888,7 @@
               <w:widowControl w:val="1"/>
               <w:numPr>
                 <w:ilvl w:val="0"/>
-                <w:numId w:val="10"/>
+                <w:numId w:val="7"/>
               </w:numPr>
               <w:pBdr>
                 <w:top w:space="0" w:sz="0" w:val="nil"/>
@@ -2965,7 +2903,7 @@
                 <w:tab w:val="right" w:pos="8504"/>
               </w:tabs>
               <w:spacing w:after="0" w:before="0" w:line="240" w:lineRule="auto"/>
-              <w:ind w:left="1440" w:right="0" w:hanging="360"/>
+              <w:ind w:left="720" w:right="0" w:hanging="360"/>
               <w:jc w:val="both"/>
               <w:rPr>
                 <w:rFonts w:ascii="Arial" w:cs="Arial" w:eastAsia="Arial" w:hAnsi="Arial"/>
@@ -3000,20 +2938,529 @@
                 <w:tab w:val="right" w:pos="8504"/>
               </w:tabs>
               <w:spacing w:after="0" w:before="0" w:line="240" w:lineRule="auto"/>
-              <w:ind w:left="1440" w:right="0" w:firstLine="0"/>
-              <w:jc w:val="both"/>
-              <w:rPr>
-                <w:rFonts w:ascii="Arial" w:cs="Arial" w:eastAsia="Arial" w:hAnsi="Arial"/>
-                <w:color w:val="808080"/>
-              </w:rPr>
-            </w:pPr>
-            <w:r>
-              <w:rPr>
-                <w:rFonts w:ascii="Arial" w:cs="Arial" w:eastAsia="Arial" w:hAnsi="Arial"/>
-                <w:color w:val="808080"/>
-                <w:rtl w:val="0"/>
-              </w:rPr>
-              <w:t xml:space="preserve">Ao selecionar ID é aberto abaixo da denúncia entre as outras denúncias com a descrição o nível de urgência, a categoria e os comentários.</w:t>
+              <w:ind w:left="720" w:right="0" w:firstLine="0"/>
+              <w:jc w:val="both"/>
+              <w:rPr>
+                <w:rFonts w:ascii="Arial" w:cs="Arial" w:eastAsia="Arial" w:hAnsi="Arial"/>
+                <w:color w:val="808080"/>
+              </w:rPr>
+            </w:pPr>
+            <w:r>
+              <w:rPr>
+                <w:rFonts w:ascii="Arial" w:cs="Arial" w:eastAsia="Arial" w:hAnsi="Arial"/>
+                <w:color w:val="808080"/>
+                <w:rtl w:val="0"/>
+              </w:rPr>
+              <w:t xml:space="preserve">Ao selecionar o ID é aberto uma nova guia de tabela entre as denúncias, mostrando categoria, descrição, status e comentários.</w:t>
+            </w:r>
+          </w:p>
+          <w:p>
+            <w:pPr>
+              <w:keepNext w:val="0"/>
+              <w:keepLines w:val="0"/>
+              <w:widowControl w:val="1"/>
+              <w:pBdr>
+                <w:top w:space="0" w:sz="0" w:val="nil"/>
+                <w:left w:space="0" w:sz="0" w:val="nil"/>
+                <w:bottom w:space="0" w:sz="0" w:val="nil"/>
+                <w:right w:space="0" w:sz="0" w:val="nil"/>
+                <w:between w:space="0" w:sz="0" w:val="nil"/>
+              </w:pBdr>
+              <w:shd w:fill="auto" w:val="clear"/>
+              <w:tabs>
+                <w:tab w:val="center" w:pos="4252"/>
+                <w:tab w:val="right" w:pos="8504"/>
+              </w:tabs>
+              <w:spacing w:after="0" w:before="0" w:line="240" w:lineRule="auto"/>
+              <w:ind w:left="720" w:right="0" w:firstLine="0"/>
+              <w:jc w:val="both"/>
+              <w:rPr>
+                <w:rFonts w:ascii="Arial" w:cs="Arial" w:eastAsia="Arial" w:hAnsi="Arial"/>
+                <w:color w:val="808080"/>
+              </w:rPr>
+            </w:pPr>
+            <w:r>
+              <w:rPr>
+                <w:rtl w:val="0"/>
+              </w:rPr>
+            </w:r>
+          </w:p>
+          <w:p>
+            <w:pPr>
+              <w:keepNext w:val="0"/>
+              <w:keepLines w:val="0"/>
+              <w:widowControl w:val="1"/>
+              <w:pBdr>
+                <w:top w:space="0" w:sz="0" w:val="nil"/>
+                <w:left w:space="0" w:sz="0" w:val="nil"/>
+                <w:bottom w:space="0" w:sz="0" w:val="nil"/>
+                <w:right w:space="0" w:sz="0" w:val="nil"/>
+                <w:between w:space="0" w:sz="0" w:val="nil"/>
+              </w:pBdr>
+              <w:shd w:fill="auto" w:val="clear"/>
+              <w:tabs>
+                <w:tab w:val="center" w:pos="4252"/>
+                <w:tab w:val="right" w:pos="8504"/>
+              </w:tabs>
+              <w:spacing w:after="0" w:before="0" w:line="240" w:lineRule="auto"/>
+              <w:ind w:left="720" w:right="0" w:firstLine="0"/>
+              <w:jc w:val="both"/>
+              <w:rPr>
+                <w:rFonts w:ascii="Arial" w:cs="Arial" w:eastAsia="Arial" w:hAnsi="Arial"/>
+                <w:color w:val="808080"/>
+              </w:rPr>
+            </w:pPr>
+            <w:r>
+              <w:rPr>
+                <w:rtl w:val="0"/>
+              </w:rPr>
+            </w:r>
+          </w:p>
+          <w:p>
+            <w:pPr>
+              <w:keepNext w:val="0"/>
+              <w:keepLines w:val="0"/>
+              <w:widowControl w:val="1"/>
+              <w:pBdr>
+                <w:top w:space="0" w:sz="0" w:val="nil"/>
+                <w:left w:space="0" w:sz="0" w:val="nil"/>
+                <w:bottom w:space="0" w:sz="0" w:val="nil"/>
+                <w:right w:space="0" w:sz="0" w:val="nil"/>
+                <w:between w:space="0" w:sz="0" w:val="nil"/>
+              </w:pBdr>
+              <w:shd w:fill="auto" w:val="clear"/>
+              <w:tabs>
+                <w:tab w:val="center" w:pos="4252"/>
+                <w:tab w:val="right" w:pos="8504"/>
+              </w:tabs>
+              <w:spacing w:after="0" w:before="0" w:line="240" w:lineRule="auto"/>
+              <w:ind w:left="0" w:right="0" w:firstLine="0"/>
+              <w:jc w:val="both"/>
+              <w:rPr>
+                <w:rFonts w:ascii="Arial" w:cs="Arial" w:eastAsia="Arial" w:hAnsi="Arial"/>
+                <w:color w:val="808080"/>
+              </w:rPr>
+            </w:pPr>
+            <w:r>
+              <w:rPr>
+                <w:rFonts w:ascii="Arial" w:cs="Arial" w:eastAsia="Arial" w:hAnsi="Arial"/>
+                <w:color w:val="808080"/>
+                <w:rtl w:val="0"/>
+              </w:rPr>
+              <w:t xml:space="preserve">Inserindo Comentários</w:t>
+            </w:r>
+          </w:p>
+          <w:p>
+            <w:pPr>
+              <w:keepNext w:val="0"/>
+              <w:keepLines w:val="0"/>
+              <w:widowControl w:val="1"/>
+              <w:pBdr>
+                <w:top w:space="0" w:sz="0" w:val="nil"/>
+                <w:left w:space="0" w:sz="0" w:val="nil"/>
+                <w:bottom w:space="0" w:sz="0" w:val="nil"/>
+                <w:right w:space="0" w:sz="0" w:val="nil"/>
+                <w:between w:space="0" w:sz="0" w:val="nil"/>
+              </w:pBdr>
+              <w:shd w:fill="auto" w:val="clear"/>
+              <w:tabs>
+                <w:tab w:val="center" w:pos="4252"/>
+                <w:tab w:val="right" w:pos="8504"/>
+              </w:tabs>
+              <w:spacing w:after="0" w:before="0" w:line="240" w:lineRule="auto"/>
+              <w:ind w:left="0" w:right="0" w:firstLine="0"/>
+              <w:jc w:val="both"/>
+              <w:rPr>
+                <w:rFonts w:ascii="Arial" w:cs="Arial" w:eastAsia="Arial" w:hAnsi="Arial"/>
+                <w:color w:val="808080"/>
+              </w:rPr>
+            </w:pPr>
+            <w:r>
+              <w:rPr>
+                <w:rtl w:val="0"/>
+              </w:rPr>
+            </w:r>
+          </w:p>
+          <w:p>
+            <w:pPr>
+              <w:keepNext w:val="0"/>
+              <w:keepLines w:val="0"/>
+              <w:widowControl w:val="1"/>
+              <w:pBdr>
+                <w:top w:space="0" w:sz="0" w:val="nil"/>
+                <w:left w:space="0" w:sz="0" w:val="nil"/>
+                <w:bottom w:space="0" w:sz="0" w:val="nil"/>
+                <w:right w:space="0" w:sz="0" w:val="nil"/>
+                <w:between w:space="0" w:sz="0" w:val="nil"/>
+              </w:pBdr>
+              <w:shd w:fill="auto" w:val="clear"/>
+              <w:tabs>
+                <w:tab w:val="center" w:pos="4252"/>
+                <w:tab w:val="right" w:pos="8504"/>
+              </w:tabs>
+              <w:spacing w:after="0" w:before="0" w:line="240" w:lineRule="auto"/>
+              <w:ind w:left="0" w:right="0" w:firstLine="0"/>
+              <w:jc w:val="both"/>
+              <w:rPr>
+                <w:rFonts w:ascii="Arial" w:cs="Arial" w:eastAsia="Arial" w:hAnsi="Arial"/>
+                <w:color w:val="808080"/>
+              </w:rPr>
+            </w:pPr>
+            <w:r>
+              <w:rPr>
+                <w:rtl w:val="0"/>
+              </w:rPr>
+            </w:r>
+          </w:p>
+          <w:p>
+            <w:pPr>
+              <w:keepNext w:val="0"/>
+              <w:keepLines w:val="0"/>
+              <w:widowControl w:val="1"/>
+              <w:pBdr>
+                <w:top w:space="0" w:sz="0" w:val="nil"/>
+                <w:left w:space="0" w:sz="0" w:val="nil"/>
+                <w:bottom w:space="0" w:sz="0" w:val="nil"/>
+                <w:right w:space="0" w:sz="0" w:val="nil"/>
+                <w:between w:space="0" w:sz="0" w:val="nil"/>
+              </w:pBdr>
+              <w:shd w:fill="auto" w:val="clear"/>
+              <w:tabs>
+                <w:tab w:val="center" w:pos="4252"/>
+                <w:tab w:val="right" w:pos="8504"/>
+              </w:tabs>
+              <w:spacing w:after="0" w:before="0" w:line="240" w:lineRule="auto"/>
+              <w:ind w:left="0" w:right="0" w:firstLine="0"/>
+              <w:jc w:val="both"/>
+              <w:rPr>
+                <w:rFonts w:ascii="Arial" w:cs="Arial" w:eastAsia="Arial" w:hAnsi="Arial"/>
+                <w:color w:val="808080"/>
+              </w:rPr>
+            </w:pPr>
+            <w:r>
+              <w:rPr>
+                <w:rFonts w:ascii="Arial" w:cs="Arial" w:eastAsia="Arial" w:hAnsi="Arial"/>
+                <w:color w:val="808080"/>
+              </w:rPr>
+              <w:drawing>
+                <wp:inline distB="114300" distT="114300" distL="114300" distR="114300">
+                  <wp:extent cx="3038475" cy="5257800"/>
+                  <wp:effectExtent b="0" l="0" r="0" t="0"/>
+                  <wp:docPr id="14" name="image4.png"/>
+                  <a:graphic>
+                    <a:graphicData uri="http://schemas.openxmlformats.org/drawingml/2006/picture">
+                      <pic:pic>
+                        <pic:nvPicPr>
+                          <pic:cNvPr id="0" name="image4.png"/>
+                          <pic:cNvPicPr preferRelativeResize="0"/>
+                        </pic:nvPicPr>
+                        <pic:blipFill>
+                          <a:blip r:embed="rId10"/>
+                          <a:srcRect b="0" l="0" r="0" t="0"/>
+                          <a:stretch>
+                            <a:fillRect/>
+                          </a:stretch>
+                        </pic:blipFill>
+                        <pic:spPr>
+                          <a:xfrm>
+                            <a:off x="0" y="0"/>
+                            <a:ext cx="3038475" cy="5257800"/>
+                          </a:xfrm>
+                          <a:prstGeom prst="rect"/>
+                          <a:ln/>
+                        </pic:spPr>
+                      </pic:pic>
+                    </a:graphicData>
+                  </a:graphic>
+                </wp:inline>
+              </w:drawing>
+            </w:r>
+            <w:r>
+              <w:rPr>
+                <w:rtl w:val="0"/>
+              </w:rPr>
+            </w:r>
+          </w:p>
+          <w:p>
+            <w:pPr>
+              <w:keepNext w:val="0"/>
+              <w:keepLines w:val="0"/>
+              <w:widowControl w:val="1"/>
+              <w:pBdr>
+                <w:top w:space="0" w:sz="0" w:val="nil"/>
+                <w:left w:space="0" w:sz="0" w:val="nil"/>
+                <w:bottom w:space="0" w:sz="0" w:val="nil"/>
+                <w:right w:space="0" w:sz="0" w:val="nil"/>
+                <w:between w:space="0" w:sz="0" w:val="nil"/>
+              </w:pBdr>
+              <w:shd w:fill="auto" w:val="clear"/>
+              <w:tabs>
+                <w:tab w:val="center" w:pos="4252"/>
+                <w:tab w:val="right" w:pos="8504"/>
+              </w:tabs>
+              <w:spacing w:after="0" w:before="0" w:line="240" w:lineRule="auto"/>
+              <w:ind w:left="0" w:right="0" w:firstLine="0"/>
+              <w:jc w:val="both"/>
+              <w:rPr>
+                <w:rFonts w:ascii="Arial" w:cs="Arial" w:eastAsia="Arial" w:hAnsi="Arial"/>
+                <w:color w:val="808080"/>
+              </w:rPr>
+            </w:pPr>
+            <w:r>
+              <w:rPr>
+                <w:rtl w:val="0"/>
+              </w:rPr>
+            </w:r>
+          </w:p>
+          <w:p>
+            <w:pPr>
+              <w:keepNext w:val="0"/>
+              <w:keepLines w:val="0"/>
+              <w:widowControl w:val="1"/>
+              <w:pBdr>
+                <w:top w:space="0" w:sz="0" w:val="nil"/>
+                <w:left w:space="0" w:sz="0" w:val="nil"/>
+                <w:bottom w:space="0" w:sz="0" w:val="nil"/>
+                <w:right w:space="0" w:sz="0" w:val="nil"/>
+                <w:between w:space="0" w:sz="0" w:val="nil"/>
+              </w:pBdr>
+              <w:shd w:fill="auto" w:val="clear"/>
+              <w:tabs>
+                <w:tab w:val="center" w:pos="4252"/>
+                <w:tab w:val="right" w:pos="8504"/>
+              </w:tabs>
+              <w:spacing w:after="0" w:before="0" w:line="240" w:lineRule="auto"/>
+              <w:ind w:left="0" w:right="0" w:firstLine="0"/>
+              <w:jc w:val="both"/>
+              <w:rPr>
+                <w:rFonts w:ascii="Arial" w:cs="Arial" w:eastAsia="Arial" w:hAnsi="Arial"/>
+                <w:color w:val="808080"/>
+              </w:rPr>
+            </w:pPr>
+            <w:r>
+              <w:rPr>
+                <w:rtl w:val="0"/>
+              </w:rPr>
+            </w:r>
+          </w:p>
+          <w:p>
+            <w:pPr>
+              <w:keepNext w:val="0"/>
+              <w:keepLines w:val="0"/>
+              <w:widowControl w:val="1"/>
+              <w:pBdr>
+                <w:top w:space="0" w:sz="0" w:val="nil"/>
+                <w:left w:space="0" w:sz="0" w:val="nil"/>
+                <w:bottom w:space="0" w:sz="0" w:val="nil"/>
+                <w:right w:space="0" w:sz="0" w:val="nil"/>
+                <w:between w:space="0" w:sz="0" w:val="nil"/>
+              </w:pBdr>
+              <w:shd w:fill="auto" w:val="clear"/>
+              <w:tabs>
+                <w:tab w:val="center" w:pos="4252"/>
+                <w:tab w:val="right" w:pos="8504"/>
+              </w:tabs>
+              <w:spacing w:after="0" w:before="0" w:line="240" w:lineRule="auto"/>
+              <w:ind w:left="0" w:right="0" w:firstLine="0"/>
+              <w:jc w:val="both"/>
+              <w:rPr>
+                <w:rFonts w:ascii="Arial" w:cs="Arial" w:eastAsia="Arial" w:hAnsi="Arial"/>
+                <w:color w:val="808080"/>
+              </w:rPr>
+            </w:pPr>
+            <w:r>
+              <w:rPr>
+                <w:rFonts w:ascii="Arial" w:cs="Arial" w:eastAsia="Arial" w:hAnsi="Arial"/>
+                <w:color w:val="808080"/>
+                <w:rtl w:val="0"/>
+              </w:rPr>
+              <w:t xml:space="preserve">Meus Dados</w:t>
+            </w:r>
+          </w:p>
+          <w:p>
+            <w:pPr>
+              <w:keepNext w:val="0"/>
+              <w:keepLines w:val="0"/>
+              <w:widowControl w:val="1"/>
+              <w:pBdr>
+                <w:top w:space="0" w:sz="0" w:val="nil"/>
+                <w:left w:space="0" w:sz="0" w:val="nil"/>
+                <w:bottom w:space="0" w:sz="0" w:val="nil"/>
+                <w:right w:space="0" w:sz="0" w:val="nil"/>
+                <w:between w:space="0" w:sz="0" w:val="nil"/>
+              </w:pBdr>
+              <w:shd w:fill="auto" w:val="clear"/>
+              <w:tabs>
+                <w:tab w:val="center" w:pos="4252"/>
+                <w:tab w:val="right" w:pos="8504"/>
+              </w:tabs>
+              <w:spacing w:after="0" w:before="0" w:line="240" w:lineRule="auto"/>
+              <w:ind w:left="0" w:right="0" w:firstLine="0"/>
+              <w:jc w:val="both"/>
+              <w:rPr>
+                <w:rFonts w:ascii="Arial" w:cs="Arial" w:eastAsia="Arial" w:hAnsi="Arial"/>
+                <w:color w:val="808080"/>
+              </w:rPr>
+            </w:pPr>
+            <w:r>
+              <w:rPr>
+                <w:rtl w:val="0"/>
+              </w:rPr>
+            </w:r>
+          </w:p>
+          <w:p>
+            <w:pPr>
+              <w:keepNext w:val="0"/>
+              <w:keepLines w:val="0"/>
+              <w:widowControl w:val="1"/>
+              <w:pBdr>
+                <w:top w:space="0" w:sz="0" w:val="nil"/>
+                <w:left w:space="0" w:sz="0" w:val="nil"/>
+                <w:bottom w:space="0" w:sz="0" w:val="nil"/>
+                <w:right w:space="0" w:sz="0" w:val="nil"/>
+                <w:between w:space="0" w:sz="0" w:val="nil"/>
+              </w:pBdr>
+              <w:shd w:fill="auto" w:val="clear"/>
+              <w:tabs>
+                <w:tab w:val="center" w:pos="4252"/>
+                <w:tab w:val="right" w:pos="8504"/>
+              </w:tabs>
+              <w:spacing w:after="0" w:before="0" w:line="240" w:lineRule="auto"/>
+              <w:ind w:left="0" w:right="0" w:firstLine="0"/>
+              <w:jc w:val="both"/>
+              <w:rPr>
+                <w:rFonts w:ascii="Arial" w:cs="Arial" w:eastAsia="Arial" w:hAnsi="Arial"/>
+                <w:color w:val="808080"/>
+              </w:rPr>
+            </w:pPr>
+            <w:r>
+              <w:rPr>
+                <w:rtl w:val="0"/>
+              </w:rPr>
+            </w:r>
+          </w:p>
+          <w:p>
+            <w:pPr>
+              <w:keepNext w:val="0"/>
+              <w:keepLines w:val="0"/>
+              <w:widowControl w:val="1"/>
+              <w:pBdr>
+                <w:top w:space="0" w:sz="0" w:val="nil"/>
+                <w:left w:space="0" w:sz="0" w:val="nil"/>
+                <w:bottom w:space="0" w:sz="0" w:val="nil"/>
+                <w:right w:space="0" w:sz="0" w:val="nil"/>
+                <w:between w:space="0" w:sz="0" w:val="nil"/>
+              </w:pBdr>
+              <w:shd w:fill="auto" w:val="clear"/>
+              <w:tabs>
+                <w:tab w:val="center" w:pos="4252"/>
+                <w:tab w:val="right" w:pos="8504"/>
+              </w:tabs>
+              <w:spacing w:after="0" w:before="0" w:line="240" w:lineRule="auto"/>
+              <w:ind w:left="0" w:right="0" w:firstLine="0"/>
+              <w:jc w:val="both"/>
+              <w:rPr>
+                <w:rFonts w:ascii="Arial" w:cs="Arial" w:eastAsia="Arial" w:hAnsi="Arial"/>
+                <w:color w:val="808080"/>
+              </w:rPr>
+            </w:pPr>
+            <w:r>
+              <w:rPr>
+                <w:rtl w:val="0"/>
+              </w:rPr>
+            </w:r>
+          </w:p>
+          <w:p>
+            <w:pPr>
+              <w:keepNext w:val="0"/>
+              <w:keepLines w:val="0"/>
+              <w:widowControl w:val="1"/>
+              <w:pBdr>
+                <w:top w:space="0" w:sz="0" w:val="nil"/>
+                <w:left w:space="0" w:sz="0" w:val="nil"/>
+                <w:bottom w:space="0" w:sz="0" w:val="nil"/>
+                <w:right w:space="0" w:sz="0" w:val="nil"/>
+                <w:between w:space="0" w:sz="0" w:val="nil"/>
+              </w:pBdr>
+              <w:shd w:fill="auto" w:val="clear"/>
+              <w:tabs>
+                <w:tab w:val="center" w:pos="4252"/>
+                <w:tab w:val="right" w:pos="8504"/>
+              </w:tabs>
+              <w:spacing w:after="0" w:before="0" w:line="240" w:lineRule="auto"/>
+              <w:ind w:left="0" w:right="0" w:firstLine="0"/>
+              <w:jc w:val="both"/>
+              <w:rPr>
+                <w:rFonts w:ascii="Arial" w:cs="Arial" w:eastAsia="Arial" w:hAnsi="Arial"/>
+                <w:color w:val="808080"/>
+              </w:rPr>
+            </w:pPr>
+            <w:r>
+              <w:rPr>
+                <w:rtl w:val="0"/>
+              </w:rPr>
+            </w:r>
+          </w:p>
+          <w:p>
+            <w:pPr>
+              <w:keepNext w:val="0"/>
+              <w:keepLines w:val="0"/>
+              <w:widowControl w:val="1"/>
+              <w:pBdr>
+                <w:top w:space="0" w:sz="0" w:val="nil"/>
+                <w:left w:space="0" w:sz="0" w:val="nil"/>
+                <w:bottom w:space="0" w:sz="0" w:val="nil"/>
+                <w:right w:space="0" w:sz="0" w:val="nil"/>
+                <w:between w:space="0" w:sz="0" w:val="nil"/>
+              </w:pBdr>
+              <w:shd w:fill="auto" w:val="clear"/>
+              <w:tabs>
+                <w:tab w:val="center" w:pos="4252"/>
+                <w:tab w:val="right" w:pos="8504"/>
+              </w:tabs>
+              <w:spacing w:after="0" w:before="0" w:line="240" w:lineRule="auto"/>
+              <w:ind w:left="0" w:right="0" w:firstLine="0"/>
+              <w:jc w:val="both"/>
+              <w:rPr>
+                <w:rFonts w:ascii="Arial" w:cs="Arial" w:eastAsia="Arial" w:hAnsi="Arial"/>
+                <w:color w:val="808080"/>
+              </w:rPr>
+            </w:pPr>
+            <w:r>
+              <w:rPr>
+                <w:rtl w:val="0"/>
+              </w:rPr>
+            </w:r>
+          </w:p>
+          <w:p>
+            <w:pPr>
+              <w:keepNext w:val="0"/>
+              <w:keepLines w:val="0"/>
+              <w:widowControl w:val="1"/>
+              <w:pBdr>
+                <w:top w:space="0" w:sz="0" w:val="nil"/>
+                <w:left w:space="0" w:sz="0" w:val="nil"/>
+                <w:bottom w:space="0" w:sz="0" w:val="nil"/>
+                <w:right w:space="0" w:sz="0" w:val="nil"/>
+                <w:between w:space="0" w:sz="0" w:val="nil"/>
+              </w:pBdr>
+              <w:shd w:fill="auto" w:val="clear"/>
+              <w:tabs>
+                <w:tab w:val="center" w:pos="4252"/>
+                <w:tab w:val="right" w:pos="8504"/>
+              </w:tabs>
+              <w:spacing w:after="0" w:before="0" w:line="240" w:lineRule="auto"/>
+              <w:ind w:left="720" w:right="0" w:firstLine="0"/>
+              <w:jc w:val="both"/>
+              <w:rPr>
+                <w:rFonts w:ascii="Arial" w:cs="Arial" w:eastAsia="Arial" w:hAnsi="Arial"/>
+                <w:color w:val="808080"/>
+              </w:rPr>
+            </w:pPr>
+            <w:r>
+              <w:rPr>
+                <w:rtl w:val="0"/>
+              </w:rPr>
             </w:r>
           </w:p>
           <w:p>
@@ -12213,16 +12660,16 @@
                 <wp:inline distB="0" distT="0" distL="0" distR="0">
                   <wp:extent cx="5612130" cy="1714500"/>
                   <wp:effectExtent b="0" l="0" r="0" t="0"/>
-                  <wp:docPr descr="A two-part figure. The top diagram shows a simple linear sequence of pages, organized like a book or magazine. The bottom diagram shows a sequence of pages that also incorporate page sequences that digress from the main sequence of the document, as parallel sequences that divert from and then re-join the main pages." id="15" name="image5.png"/>
+                  <wp:docPr descr="A two-part figure. The top diagram shows a simple linear sequence of pages, organized like a book or magazine. The bottom diagram shows a sequence of pages that also incorporate page sequences that digress from the main sequence of the document, as parallel sequences that divert from and then re-join the main pages." id="16" name="image6.png"/>
                   <a:graphic>
                     <a:graphicData uri="http://schemas.openxmlformats.org/drawingml/2006/picture">
                       <pic:pic>
                         <pic:nvPicPr>
-                          <pic:cNvPr descr="A two-part figure. The top diagram shows a simple linear sequence of pages, organized like a book or magazine. The bottom diagram shows a sequence of pages that also incorporate page sequences that digress from the main sequence of the document, as parallel sequences that divert from and then re-join the main pages." id="0" name="image5.png"/>
+                          <pic:cNvPr descr="A two-part figure. The top diagram shows a simple linear sequence of pages, organized like a book or magazine. The bottom diagram shows a sequence of pages that also incorporate page sequences that digress from the main sequence of the document, as parallel sequences that divert from and then re-join the main pages." id="0" name="image6.png"/>
                           <pic:cNvPicPr preferRelativeResize="0"/>
                         </pic:nvPicPr>
                         <pic:blipFill>
-                          <a:blip r:embed="rId10"/>
+                          <a:blip r:embed="rId11"/>
                           <a:srcRect b="0" l="0" r="23309" t="71471"/>
                           <a:stretch>
                             <a:fillRect/>
@@ -13300,16 +13747,16 @@
                   <wp:extent cx="2314575" cy="2962275"/>
                   <wp:effectExtent b="0" l="0" r="0" t="0"/>
                   <wp:wrapSquare wrapText="bothSides" distB="0" distT="0" distL="114300" distR="114300"/>
-                  <wp:docPr descr="A two-part diagram: The left shows a siple site diagram with page titles. The right shows the files that make up the same site. Ideally the arrangement of files and folders should closely mimic the way the information is organized in the page design that the user sees." id="12" name="image3.png"/>
+                  <wp:docPr descr="A two-part diagram: The left shows a siple site diagram with page titles. The right shows the files that make up the same site. Ideally the arrangement of files and folders should closely mimic the way the information is organized in the page design that the user sees." id="12" name="image2.png"/>
                   <a:graphic>
                     <a:graphicData uri="http://schemas.openxmlformats.org/drawingml/2006/picture">
                       <pic:pic>
                         <pic:nvPicPr>
-                          <pic:cNvPr descr="A two-part diagram: The left shows a siple site diagram with page titles. The right shows the files that make up the same site. Ideally the arrangement of files and folders should closely mimic the way the information is organized in the page design that the user sees." id="0" name="image3.png"/>
+                          <pic:cNvPr descr="A two-part diagram: The left shows a siple site diagram with page titles. The right shows the files that make up the same site. Ideally the arrangement of files and folders should closely mimic the way the information is organized in the page design that the user sees." id="0" name="image2.png"/>
                           <pic:cNvPicPr preferRelativeResize="0"/>
                         </pic:nvPicPr>
                         <pic:blipFill>
-                          <a:blip r:embed="rId11"/>
+                          <a:blip r:embed="rId12"/>
                           <a:srcRect b="0" l="0" r="63261" t="11029"/>
                           <a:stretch>
                             <a:fillRect/>
@@ -13344,8 +13791,8 @@
       </w:r>
     </w:p>
     <w:sectPr>
-      <w:headerReference r:id="rId12" w:type="default"/>
-      <w:footerReference r:id="rId13" w:type="default"/>
+      <w:headerReference r:id="rId13" w:type="default"/>
+      <w:footerReference r:id="rId14" w:type="default"/>
       <w:pgSz w:h="16838" w:w="11906"/>
       <w:pgMar w:bottom="1134" w:top="1134" w:left="1701" w:right="1134" w:header="709" w:footer="709"/>
       <w:pgNumType w:start="1"/>
@@ -13481,12 +13928,12 @@
               <wp:extent cx="5822950" cy="25400"/>
               <wp:effectExtent b="0" l="0" r="0" t="0"/>
               <wp:wrapNone/>
-              <wp:docPr id="11" name="image6.png"/>
+              <wp:docPr id="11" name="image7.png"/>
               <a:graphic>
                 <a:graphicData uri="http://schemas.openxmlformats.org/drawingml/2006/picture">
                   <pic:pic>
                     <pic:nvPicPr>
-                      <pic:cNvPr id="0" name="image6.png"/>
+                      <pic:cNvPr id="0" name="image7.png"/>
                       <pic:cNvPicPr preferRelativeResize="0"/>
                     </pic:nvPicPr>
                     <pic:blipFill>
@@ -14765,7 +15212,7 @@
       <w:lvlText w:val="●"/>
       <w:lvlJc w:val="left"/>
       <w:pPr>
-        <w:ind w:left="1440" w:hanging="360"/>
+        <w:ind w:left="720" w:hanging="360"/>
       </w:pPr>
       <w:rPr>
         <w:u w:val="none"/>
@@ -14777,7 +15224,7 @@
       <w:lvlText w:val="○"/>
       <w:lvlJc w:val="left"/>
       <w:pPr>
-        <w:ind w:left="2160" w:hanging="360"/>
+        <w:ind w:left="1440" w:hanging="360"/>
       </w:pPr>
       <w:rPr>
         <w:u w:val="none"/>
@@ -14789,7 +15236,7 @@
       <w:lvlText w:val="■"/>
       <w:lvlJc w:val="left"/>
       <w:pPr>
-        <w:ind w:left="2880" w:hanging="360"/>
+        <w:ind w:left="2160" w:hanging="360"/>
       </w:pPr>
       <w:rPr>
         <w:u w:val="none"/>
@@ -14801,7 +15248,7 @@
       <w:lvlText w:val="●"/>
       <w:lvlJc w:val="left"/>
       <w:pPr>
-        <w:ind w:left="3600" w:hanging="360"/>
+        <w:ind w:left="2880" w:hanging="360"/>
       </w:pPr>
       <w:rPr>
         <w:u w:val="none"/>
@@ -14813,7 +15260,7 @@
       <w:lvlText w:val="○"/>
       <w:lvlJc w:val="left"/>
       <w:pPr>
-        <w:ind w:left="4320" w:hanging="360"/>
+        <w:ind w:left="3600" w:hanging="360"/>
       </w:pPr>
       <w:rPr>
         <w:u w:val="none"/>
@@ -14825,7 +15272,7 @@
       <w:lvlText w:val="■"/>
       <w:lvlJc w:val="left"/>
       <w:pPr>
-        <w:ind w:left="5040" w:hanging="360"/>
+        <w:ind w:left="4320" w:hanging="360"/>
       </w:pPr>
       <w:rPr>
         <w:u w:val="none"/>
@@ -14837,7 +15284,7 @@
       <w:lvlText w:val="●"/>
       <w:lvlJc w:val="left"/>
       <w:pPr>
-        <w:ind w:left="5760" w:hanging="360"/>
+        <w:ind w:left="5040" w:hanging="360"/>
       </w:pPr>
       <w:rPr>
         <w:u w:val="none"/>
@@ -14849,7 +15296,7 @@
       <w:lvlText w:val="○"/>
       <w:lvlJc w:val="left"/>
       <w:pPr>
-        <w:ind w:left="6480" w:hanging="360"/>
+        <w:ind w:left="5760" w:hanging="360"/>
       </w:pPr>
       <w:rPr>
         <w:u w:val="none"/>
@@ -14861,7 +15308,7 @@
       <w:lvlText w:val="■"/>
       <w:lvlJc w:val="left"/>
       <w:pPr>
-        <w:ind w:left="7200" w:hanging="360"/>
+        <w:ind w:left="6480" w:hanging="360"/>
       </w:pPr>
       <w:rPr>
         <w:u w:val="none"/>
@@ -15673,7 +16120,7 @@
 
 <file path=customXML/item1.xml><?xml version="1.0" encoding="utf-8"?>
 <go:gDocsCustomXmlDataStorage xmlns:go="http://customooxmlschemas.google.com/" xmlns:r="http://schemas.openxmlformats.org/officeDocument/2006/relationships">
-  <go:docsCustomData xmlns:go="http://customooxmlschemas.google.com/" roundtripDataSignature="AMtx7mhTnDZ2MDL34cQsJlIu/IX5Zbd0xw==">AMUW2mXBeeo1wKaa+6i+L9jLqnt3qiWJYbIVFGUVm06g8ajliRaM7VCth67SLZo5b42s4o0FzzIwaIBam/GmCrj/KukLdOqnQaR1axZu4WOKKZuYWoFohsQ=</go:docsCustomData>
+  <go:docsCustomData xmlns:go="http://customooxmlschemas.google.com/" roundtripDataSignature="AMtx7mhTnDZ2MDL34cQsJlIu/IX5Zbd0xw==">AMUW2mWKFLWzoI32+dbvRaR5hsuEjcd9vP12ktFoJgii6a4vTSE/LXqQeXG7kf9aiV0jnK4gxD0Et/8u4u+cRmLfCsHJcogX9lnayV9/KjtJp8xcjJsBqW4=</go:docsCustomData>
 </go:gDocsCustomXmlDataStorage>
 </file>
 

</xml_diff>

<commit_message>
Atualização do Documento 21 10 2019
</commit_message>
<xml_diff>
--- a/5 Projeto de Interfaces.docx
+++ b/5 Projeto de Interfaces.docx
@@ -1262,12 +1262,12 @@
                 <wp:inline distB="114300" distT="114300" distL="114300" distR="114300">
                   <wp:extent cx="3038475" cy="5257800"/>
                   <wp:effectExtent b="0" l="0" r="0" t="0"/>
-                  <wp:docPr id="17" name="image1.png"/>
+                  <wp:docPr id="19" name="image5.png"/>
                   <a:graphic>
                     <a:graphicData uri="http://schemas.openxmlformats.org/drawingml/2006/picture">
                       <pic:pic>
                         <pic:nvPicPr>
-                          <pic:cNvPr id="0" name="image1.png"/>
+                          <pic:cNvPr id="0" name="image5.png"/>
                           <pic:cNvPicPr preferRelativeResize="0"/>
                         </pic:nvPicPr>
                         <pic:blipFill>
@@ -1482,7 +1482,7 @@
               <w:widowControl w:val="1"/>
               <w:numPr>
                 <w:ilvl w:val="0"/>
-                <w:numId w:val="9"/>
+                <w:numId w:val="10"/>
               </w:numPr>
               <w:pBdr>
                 <w:top w:space="0" w:sz="0" w:val="nil"/>
@@ -1917,12 +1917,12 @@
                 <wp:inline distB="114300" distT="114300" distL="114300" distR="114300">
                   <wp:extent cx="3038475" cy="5257800"/>
                   <wp:effectExtent b="0" l="0" r="0" t="0"/>
-                  <wp:docPr id="15" name="image3.png"/>
+                  <wp:docPr id="17" name="image6.png"/>
                   <a:graphic>
                     <a:graphicData uri="http://schemas.openxmlformats.org/drawingml/2006/picture">
                       <pic:pic>
                         <pic:nvPicPr>
-                          <pic:cNvPr id="0" name="image3.png"/>
+                          <pic:cNvPr id="0" name="image6.png"/>
                           <pic:cNvPicPr preferRelativeResize="0"/>
                         </pic:nvPicPr>
                         <pic:blipFill>
@@ -1954,43 +1954,118 @@
           </w:p>
           <w:p>
             <w:pPr>
-              <w:keepNext w:val="0"/>
-              <w:keepLines w:val="0"/>
-              <w:widowControl w:val="1"/>
-              <w:pBdr>
-                <w:top w:space="0" w:sz="0" w:val="nil"/>
-                <w:left w:space="0" w:sz="0" w:val="nil"/>
-                <w:bottom w:space="0" w:sz="0" w:val="nil"/>
-                <w:right w:space="0" w:sz="0" w:val="nil"/>
-                <w:between w:space="0" w:sz="0" w:val="nil"/>
-              </w:pBdr>
-              <w:shd w:fill="auto" w:val="clear"/>
-              <w:tabs>
-                <w:tab w:val="center" w:pos="4252"/>
-                <w:tab w:val="right" w:pos="8504"/>
-              </w:tabs>
-              <w:spacing w:after="0" w:before="0" w:line="240" w:lineRule="auto"/>
-              <w:ind w:left="720" w:right="0" w:firstLine="0"/>
-              <w:jc w:val="both"/>
-              <w:rPr>
-                <w:rFonts w:ascii="Arial" w:cs="Arial" w:eastAsia="Arial" w:hAnsi="Arial"/>
-                <w:color w:val="808080"/>
-              </w:rPr>
-            </w:pPr>
-            <w:r>
-              <w:rPr>
-                <w:rtl w:val="0"/>
-              </w:rPr>
-            </w:r>
-          </w:p>
-          <w:p>
-            <w:pPr>
-              <w:keepNext w:val="0"/>
-              <w:keepLines w:val="0"/>
-              <w:widowControl w:val="1"/>
+              <w:tabs>
+                <w:tab w:val="center" w:pos="4252"/>
+                <w:tab w:val="right" w:pos="8504"/>
+              </w:tabs>
+              <w:spacing w:after="0" w:line="240" w:lineRule="auto"/>
+              <w:jc w:val="both"/>
+              <w:rPr>
+                <w:rFonts w:ascii="Arial" w:cs="Arial" w:eastAsia="Arial" w:hAnsi="Arial"/>
+                <w:b w:val="1"/>
+                <w:color w:val="808080"/>
+              </w:rPr>
+            </w:pPr>
+            <w:r>
+              <w:rPr>
+                <w:rtl w:val="0"/>
+              </w:rPr>
+            </w:r>
+          </w:p>
+          <w:p>
+            <w:pPr>
               <w:numPr>
                 <w:ilvl w:val="0"/>
-                <w:numId w:val="11"/>
+                <w:numId w:val="7"/>
+              </w:numPr>
+              <w:tabs>
+                <w:tab w:val="center" w:pos="4252"/>
+                <w:tab w:val="right" w:pos="8504"/>
+              </w:tabs>
+              <w:spacing w:after="0" w:line="240" w:lineRule="auto"/>
+              <w:ind w:left="720" w:hanging="360"/>
+              <w:jc w:val="both"/>
+              <w:rPr>
+                <w:rFonts w:ascii="Arial" w:cs="Arial" w:eastAsia="Arial" w:hAnsi="Arial"/>
+                <w:b w:val="1"/>
+                <w:color w:val="808080"/>
+                <w:u w:val="none"/>
+              </w:rPr>
+            </w:pPr>
+            <w:r>
+              <w:rPr>
+                <w:rFonts w:ascii="Arial" w:cs="Arial" w:eastAsia="Arial" w:hAnsi="Arial"/>
+                <w:b w:val="1"/>
+                <w:color w:val="808080"/>
+                <w:rtl w:val="0"/>
+              </w:rPr>
+              <w:t xml:space="preserve">Login</w:t>
+            </w:r>
+          </w:p>
+          <w:p>
+            <w:pPr>
+              <w:tabs>
+                <w:tab w:val="center" w:pos="4252"/>
+                <w:tab w:val="right" w:pos="8504"/>
+              </w:tabs>
+              <w:spacing w:after="0" w:line="240" w:lineRule="auto"/>
+              <w:ind w:left="720" w:firstLine="0"/>
+              <w:jc w:val="both"/>
+              <w:rPr>
+                <w:rFonts w:ascii="Arial" w:cs="Arial" w:eastAsia="Arial" w:hAnsi="Arial"/>
+                <w:b w:val="1"/>
+                <w:color w:val="808080"/>
+              </w:rPr>
+            </w:pPr>
+            <w:r>
+              <w:rPr>
+                <w:rFonts w:ascii="Arial" w:cs="Arial" w:eastAsia="Arial" w:hAnsi="Arial"/>
+                <w:b w:val="1"/>
+                <w:color w:val="808080"/>
+                <w:rtl w:val="0"/>
+              </w:rPr>
+              <w:t xml:space="preserve">Se não estiver logado irá ser direcionado para uma tela de login, se cancelar o login volta para a tela principal.</w:t>
+            </w:r>
+          </w:p>
+          <w:p>
+            <w:pPr>
+              <w:keepNext w:val="0"/>
+              <w:keepLines w:val="0"/>
+              <w:widowControl w:val="1"/>
+              <w:pBdr>
+                <w:top w:space="0" w:sz="0" w:val="nil"/>
+                <w:left w:space="0" w:sz="0" w:val="nil"/>
+                <w:bottom w:space="0" w:sz="0" w:val="nil"/>
+                <w:right w:space="0" w:sz="0" w:val="nil"/>
+                <w:between w:space="0" w:sz="0" w:val="nil"/>
+              </w:pBdr>
+              <w:shd w:fill="auto" w:val="clear"/>
+              <w:tabs>
+                <w:tab w:val="center" w:pos="4252"/>
+                <w:tab w:val="right" w:pos="8504"/>
+              </w:tabs>
+              <w:spacing w:after="0" w:before="0" w:line="240" w:lineRule="auto"/>
+              <w:ind w:left="720" w:right="0" w:firstLine="0"/>
+              <w:jc w:val="both"/>
+              <w:rPr>
+                <w:rFonts w:ascii="Arial" w:cs="Arial" w:eastAsia="Arial" w:hAnsi="Arial"/>
+                <w:color w:val="808080"/>
+              </w:rPr>
+            </w:pPr>
+            <w:r>
+              <w:rPr>
+                <w:rtl w:val="0"/>
+              </w:rPr>
+            </w:r>
+          </w:p>
+          <w:p>
+            <w:pPr>
+              <w:keepNext w:val="0"/>
+              <w:keepLines w:val="0"/>
+              <w:widowControl w:val="1"/>
+              <w:numPr>
+                <w:ilvl w:val="0"/>
+                <w:numId w:val="12"/>
               </w:numPr>
               <w:pBdr>
                 <w:top w:space="0" w:sz="0" w:val="nil"/>
@@ -2133,7 +2208,7 @@
               <w:widowControl w:val="1"/>
               <w:numPr>
                 <w:ilvl w:val="0"/>
-                <w:numId w:val="8"/>
+                <w:numId w:val="9"/>
               </w:numPr>
               <w:pBdr>
                 <w:top w:space="0" w:sz="0" w:val="nil"/>
@@ -2453,7 +2528,7 @@
               <w:widowControl w:val="1"/>
               <w:numPr>
                 <w:ilvl w:val="0"/>
-                <w:numId w:val="10"/>
+                <w:numId w:val="11"/>
               </w:numPr>
               <w:pBdr>
                 <w:top w:space="0" w:sz="0" w:val="nil"/>
@@ -2815,12 +2890,12 @@
                 <wp:inline distB="114300" distT="114300" distL="114300" distR="114300">
                   <wp:extent cx="3038475" cy="5257800"/>
                   <wp:effectExtent b="0" l="0" r="0" t="0"/>
-                  <wp:docPr id="13" name="image5.png"/>
+                  <wp:docPr id="15" name="image4.png"/>
                   <a:graphic>
                     <a:graphicData uri="http://schemas.openxmlformats.org/drawingml/2006/picture">
                       <pic:pic>
                         <pic:nvPicPr>
-                          <pic:cNvPr id="0" name="image5.png"/>
+                          <pic:cNvPr id="0" name="image4.png"/>
                           <pic:cNvPicPr preferRelativeResize="0"/>
                         </pic:nvPicPr>
                         <pic:blipFill>
@@ -2888,7 +2963,7 @@
               <w:widowControl w:val="1"/>
               <w:numPr>
                 <w:ilvl w:val="0"/>
-                <w:numId w:val="7"/>
+                <w:numId w:val="8"/>
               </w:numPr>
               <w:pBdr>
                 <w:top w:space="0" w:sz="0" w:val="nil"/>
@@ -3146,12 +3221,12 @@
                 <wp:inline distB="114300" distT="114300" distL="114300" distR="114300">
                   <wp:extent cx="3038475" cy="5257800"/>
                   <wp:effectExtent b="0" l="0" r="0" t="0"/>
-                  <wp:docPr id="14" name="image4.png"/>
+                  <wp:docPr id="16" name="image3.png"/>
                   <a:graphic>
                     <a:graphicData uri="http://schemas.openxmlformats.org/drawingml/2006/picture">
                       <pic:pic>
                         <pic:nvPicPr>
-                          <pic:cNvPr id="0" name="image4.png"/>
+                          <pic:cNvPr id="0" name="image3.png"/>
                           <pic:cNvPicPr preferRelativeResize="0"/>
                         </pic:nvPicPr>
                         <pic:blipFill>
@@ -3397,66 +3472,465 @@
             </w:pPr>
             <w:r>
               <w:rPr>
-                <w:rtl w:val="0"/>
-              </w:rPr>
-            </w:r>
-          </w:p>
-          <w:p>
-            <w:pPr>
-              <w:keepNext w:val="0"/>
-              <w:keepLines w:val="0"/>
-              <w:widowControl w:val="1"/>
-              <w:pBdr>
-                <w:top w:space="0" w:sz="0" w:val="nil"/>
-                <w:left w:space="0" w:sz="0" w:val="nil"/>
-                <w:bottom w:space="0" w:sz="0" w:val="nil"/>
-                <w:right w:space="0" w:sz="0" w:val="nil"/>
-                <w:between w:space="0" w:sz="0" w:val="nil"/>
-              </w:pBdr>
-              <w:shd w:fill="auto" w:val="clear"/>
-              <w:tabs>
-                <w:tab w:val="center" w:pos="4252"/>
-                <w:tab w:val="right" w:pos="8504"/>
-              </w:tabs>
-              <w:spacing w:after="0" w:before="0" w:line="240" w:lineRule="auto"/>
-              <w:ind w:left="0" w:right="0" w:firstLine="0"/>
-              <w:jc w:val="both"/>
-              <w:rPr>
-                <w:rFonts w:ascii="Arial" w:cs="Arial" w:eastAsia="Arial" w:hAnsi="Arial"/>
-                <w:color w:val="808080"/>
-              </w:rPr>
-            </w:pPr>
-            <w:r>
-              <w:rPr>
-                <w:rtl w:val="0"/>
-              </w:rPr>
-            </w:r>
-          </w:p>
-          <w:p>
-            <w:pPr>
-              <w:keepNext w:val="0"/>
-              <w:keepLines w:val="0"/>
-              <w:widowControl w:val="1"/>
-              <w:pBdr>
-                <w:top w:space="0" w:sz="0" w:val="nil"/>
-                <w:left w:space="0" w:sz="0" w:val="nil"/>
-                <w:bottom w:space="0" w:sz="0" w:val="nil"/>
-                <w:right w:space="0" w:sz="0" w:val="nil"/>
-                <w:between w:space="0" w:sz="0" w:val="nil"/>
-              </w:pBdr>
-              <w:shd w:fill="auto" w:val="clear"/>
-              <w:tabs>
-                <w:tab w:val="center" w:pos="4252"/>
-                <w:tab w:val="right" w:pos="8504"/>
-              </w:tabs>
-              <w:spacing w:after="0" w:before="0" w:line="240" w:lineRule="auto"/>
-              <w:ind w:left="720" w:right="0" w:firstLine="0"/>
-              <w:jc w:val="both"/>
-              <w:rPr>
-                <w:rFonts w:ascii="Arial" w:cs="Arial" w:eastAsia="Arial" w:hAnsi="Arial"/>
-                <w:color w:val="808080"/>
-              </w:rPr>
-            </w:pPr>
+                <w:rFonts w:ascii="Arial" w:cs="Arial" w:eastAsia="Arial" w:hAnsi="Arial"/>
+                <w:color w:val="808080"/>
+              </w:rPr>
+              <w:drawing>
+                <wp:inline distB="114300" distT="114300" distL="114300" distR="114300">
+                  <wp:extent cx="3038475" cy="5257800"/>
+                  <wp:effectExtent b="0" l="0" r="0" t="0"/>
+                  <wp:docPr id="12" name="image2.png"/>
+                  <a:graphic>
+                    <a:graphicData uri="http://schemas.openxmlformats.org/drawingml/2006/picture">
+                      <pic:pic>
+                        <pic:nvPicPr>
+                          <pic:cNvPr id="0" name="image2.png"/>
+                          <pic:cNvPicPr preferRelativeResize="0"/>
+                        </pic:nvPicPr>
+                        <pic:blipFill>
+                          <a:blip r:embed="rId11"/>
+                          <a:srcRect b="0" l="0" r="0" t="0"/>
+                          <a:stretch>
+                            <a:fillRect/>
+                          </a:stretch>
+                        </pic:blipFill>
+                        <pic:spPr>
+                          <a:xfrm>
+                            <a:off x="0" y="0"/>
+                            <a:ext cx="3038475" cy="5257800"/>
+                          </a:xfrm>
+                          <a:prstGeom prst="rect"/>
+                          <a:ln/>
+                        </pic:spPr>
+                      </pic:pic>
+                    </a:graphicData>
+                  </a:graphic>
+                </wp:inline>
+              </w:drawing>
+            </w:r>
+            <w:r>
+              <w:rPr>
+                <w:rtl w:val="0"/>
+              </w:rPr>
+            </w:r>
+          </w:p>
+          <w:p>
+            <w:pPr>
+              <w:keepNext w:val="0"/>
+              <w:keepLines w:val="0"/>
+              <w:widowControl w:val="1"/>
+              <w:pBdr>
+                <w:top w:space="0" w:sz="0" w:val="nil"/>
+                <w:left w:space="0" w:sz="0" w:val="nil"/>
+                <w:bottom w:space="0" w:sz="0" w:val="nil"/>
+                <w:right w:space="0" w:sz="0" w:val="nil"/>
+                <w:between w:space="0" w:sz="0" w:val="nil"/>
+              </w:pBdr>
+              <w:shd w:fill="auto" w:val="clear"/>
+              <w:tabs>
+                <w:tab w:val="center" w:pos="4252"/>
+                <w:tab w:val="right" w:pos="8504"/>
+              </w:tabs>
+              <w:spacing w:after="0" w:before="0" w:line="240" w:lineRule="auto"/>
+              <w:ind w:left="0" w:right="0" w:firstLine="0"/>
+              <w:jc w:val="both"/>
+              <w:rPr>
+                <w:rFonts w:ascii="Arial" w:cs="Arial" w:eastAsia="Arial" w:hAnsi="Arial"/>
+                <w:color w:val="808080"/>
+              </w:rPr>
+            </w:pPr>
+            <w:r>
+              <w:rPr>
+                <w:rtl w:val="0"/>
+              </w:rPr>
+            </w:r>
+          </w:p>
+          <w:p>
+            <w:pPr>
+              <w:keepNext w:val="0"/>
+              <w:keepLines w:val="0"/>
+              <w:widowControl w:val="1"/>
+              <w:pBdr>
+                <w:top w:space="0" w:sz="0" w:val="nil"/>
+                <w:left w:space="0" w:sz="0" w:val="nil"/>
+                <w:bottom w:space="0" w:sz="0" w:val="nil"/>
+                <w:right w:space="0" w:sz="0" w:val="nil"/>
+                <w:between w:space="0" w:sz="0" w:val="nil"/>
+              </w:pBdr>
+              <w:shd w:fill="auto" w:val="clear"/>
+              <w:tabs>
+                <w:tab w:val="center" w:pos="4252"/>
+                <w:tab w:val="right" w:pos="8504"/>
+              </w:tabs>
+              <w:spacing w:after="0" w:before="0" w:line="240" w:lineRule="auto"/>
+              <w:ind w:left="0" w:right="0" w:firstLine="0"/>
+              <w:jc w:val="both"/>
+              <w:rPr>
+                <w:rFonts w:ascii="Arial" w:cs="Arial" w:eastAsia="Arial" w:hAnsi="Arial"/>
+                <w:color w:val="808080"/>
+              </w:rPr>
+            </w:pPr>
+            <w:r>
+              <w:rPr>
+                <w:rtl w:val="0"/>
+              </w:rPr>
+            </w:r>
+          </w:p>
+          <w:p>
+            <w:pPr>
+              <w:keepNext w:val="0"/>
+              <w:keepLines w:val="0"/>
+              <w:widowControl w:val="1"/>
+              <w:pBdr>
+                <w:top w:space="0" w:sz="0" w:val="nil"/>
+                <w:left w:space="0" w:sz="0" w:val="nil"/>
+                <w:bottom w:space="0" w:sz="0" w:val="nil"/>
+                <w:right w:space="0" w:sz="0" w:val="nil"/>
+                <w:between w:space="0" w:sz="0" w:val="nil"/>
+              </w:pBdr>
+              <w:shd w:fill="auto" w:val="clear"/>
+              <w:tabs>
+                <w:tab w:val="center" w:pos="4252"/>
+                <w:tab w:val="right" w:pos="8504"/>
+              </w:tabs>
+              <w:spacing w:after="0" w:before="0" w:line="240" w:lineRule="auto"/>
+              <w:ind w:left="0" w:right="0" w:firstLine="0"/>
+              <w:jc w:val="both"/>
+              <w:rPr>
+                <w:rFonts w:ascii="Arial" w:cs="Arial" w:eastAsia="Arial" w:hAnsi="Arial"/>
+                <w:color w:val="808080"/>
+              </w:rPr>
+            </w:pPr>
+            <w:r>
+              <w:rPr>
+                <w:rFonts w:ascii="Arial" w:cs="Arial" w:eastAsia="Arial" w:hAnsi="Arial"/>
+                <w:color w:val="808080"/>
+                <w:rtl w:val="0"/>
+              </w:rPr>
+              <w:t xml:space="preserve">Dados Pessoais</w:t>
+            </w:r>
+          </w:p>
+          <w:p>
+            <w:pPr>
+              <w:keepNext w:val="0"/>
+              <w:keepLines w:val="0"/>
+              <w:widowControl w:val="1"/>
+              <w:pBdr>
+                <w:top w:space="0" w:sz="0" w:val="nil"/>
+                <w:left w:space="0" w:sz="0" w:val="nil"/>
+                <w:bottom w:space="0" w:sz="0" w:val="nil"/>
+                <w:right w:space="0" w:sz="0" w:val="nil"/>
+                <w:between w:space="0" w:sz="0" w:val="nil"/>
+              </w:pBdr>
+              <w:shd w:fill="auto" w:val="clear"/>
+              <w:tabs>
+                <w:tab w:val="center" w:pos="4252"/>
+                <w:tab w:val="right" w:pos="8504"/>
+              </w:tabs>
+              <w:spacing w:after="0" w:before="0" w:line="240" w:lineRule="auto"/>
+              <w:ind w:left="0" w:right="0" w:firstLine="0"/>
+              <w:jc w:val="both"/>
+              <w:rPr>
+                <w:rFonts w:ascii="Arial" w:cs="Arial" w:eastAsia="Arial" w:hAnsi="Arial"/>
+                <w:color w:val="808080"/>
+              </w:rPr>
+            </w:pPr>
+            <w:r>
+              <w:rPr>
+                <w:rtl w:val="0"/>
+              </w:rPr>
+            </w:r>
+          </w:p>
+          <w:p>
+            <w:pPr>
+              <w:keepNext w:val="0"/>
+              <w:keepLines w:val="0"/>
+              <w:widowControl w:val="1"/>
+              <w:pBdr>
+                <w:top w:space="0" w:sz="0" w:val="nil"/>
+                <w:left w:space="0" w:sz="0" w:val="nil"/>
+                <w:bottom w:space="0" w:sz="0" w:val="nil"/>
+                <w:right w:space="0" w:sz="0" w:val="nil"/>
+                <w:between w:space="0" w:sz="0" w:val="nil"/>
+              </w:pBdr>
+              <w:shd w:fill="auto" w:val="clear"/>
+              <w:tabs>
+                <w:tab w:val="center" w:pos="4252"/>
+                <w:tab w:val="right" w:pos="8504"/>
+              </w:tabs>
+              <w:spacing w:after="0" w:before="0" w:line="240" w:lineRule="auto"/>
+              <w:ind w:left="0" w:right="0" w:firstLine="0"/>
+              <w:jc w:val="both"/>
+              <w:rPr>
+                <w:rFonts w:ascii="Arial" w:cs="Arial" w:eastAsia="Arial" w:hAnsi="Arial"/>
+                <w:color w:val="808080"/>
+              </w:rPr>
+            </w:pPr>
+            <w:r>
+              <w:rPr>
+                <w:rtl w:val="0"/>
+              </w:rPr>
+            </w:r>
+          </w:p>
+          <w:p>
+            <w:pPr>
+              <w:keepNext w:val="0"/>
+              <w:keepLines w:val="0"/>
+              <w:widowControl w:val="1"/>
+              <w:pBdr>
+                <w:top w:space="0" w:sz="0" w:val="nil"/>
+                <w:left w:space="0" w:sz="0" w:val="nil"/>
+                <w:bottom w:space="0" w:sz="0" w:val="nil"/>
+                <w:right w:space="0" w:sz="0" w:val="nil"/>
+                <w:between w:space="0" w:sz="0" w:val="nil"/>
+              </w:pBdr>
+              <w:shd w:fill="auto" w:val="clear"/>
+              <w:tabs>
+                <w:tab w:val="center" w:pos="4252"/>
+                <w:tab w:val="right" w:pos="8504"/>
+              </w:tabs>
+              <w:spacing w:after="0" w:before="0" w:line="240" w:lineRule="auto"/>
+              <w:ind w:left="0" w:right="0" w:firstLine="0"/>
+              <w:jc w:val="both"/>
+              <w:rPr>
+                <w:rFonts w:ascii="Arial" w:cs="Arial" w:eastAsia="Arial" w:hAnsi="Arial"/>
+                <w:color w:val="808080"/>
+              </w:rPr>
+            </w:pPr>
+            <w:r>
+              <w:rPr>
+                <w:rFonts w:ascii="Arial" w:cs="Arial" w:eastAsia="Arial" w:hAnsi="Arial"/>
+                <w:color w:val="808080"/>
+              </w:rPr>
+              <w:drawing>
+                <wp:inline distB="114300" distT="114300" distL="114300" distR="114300">
+                  <wp:extent cx="3038475" cy="5257800"/>
+                  <wp:effectExtent b="0" l="0" r="0" t="0"/>
+                  <wp:docPr id="20" name="image7.png"/>
+                  <a:graphic>
+                    <a:graphicData uri="http://schemas.openxmlformats.org/drawingml/2006/picture">
+                      <pic:pic>
+                        <pic:nvPicPr>
+                          <pic:cNvPr id="0" name="image7.png"/>
+                          <pic:cNvPicPr preferRelativeResize="0"/>
+                        </pic:nvPicPr>
+                        <pic:blipFill>
+                          <a:blip r:embed="rId12"/>
+                          <a:srcRect b="0" l="0" r="0" t="0"/>
+                          <a:stretch>
+                            <a:fillRect/>
+                          </a:stretch>
+                        </pic:blipFill>
+                        <pic:spPr>
+                          <a:xfrm>
+                            <a:off x="0" y="0"/>
+                            <a:ext cx="3038475" cy="5257800"/>
+                          </a:xfrm>
+                          <a:prstGeom prst="rect"/>
+                          <a:ln/>
+                        </pic:spPr>
+                      </pic:pic>
+                    </a:graphicData>
+                  </a:graphic>
+                </wp:inline>
+              </w:drawing>
+            </w:r>
+            <w:r>
+              <w:rPr>
+                <w:rtl w:val="0"/>
+              </w:rPr>
+            </w:r>
+          </w:p>
+          <w:p>
+            <w:pPr>
+              <w:keepNext w:val="0"/>
+              <w:keepLines w:val="0"/>
+              <w:widowControl w:val="1"/>
+              <w:pBdr>
+                <w:top w:space="0" w:sz="0" w:val="nil"/>
+                <w:left w:space="0" w:sz="0" w:val="nil"/>
+                <w:bottom w:space="0" w:sz="0" w:val="nil"/>
+                <w:right w:space="0" w:sz="0" w:val="nil"/>
+                <w:between w:space="0" w:sz="0" w:val="nil"/>
+              </w:pBdr>
+              <w:shd w:fill="auto" w:val="clear"/>
+              <w:tabs>
+                <w:tab w:val="center" w:pos="4252"/>
+                <w:tab w:val="right" w:pos="8504"/>
+              </w:tabs>
+              <w:spacing w:after="0" w:before="0" w:line="240" w:lineRule="auto"/>
+              <w:ind w:left="0" w:right="0" w:firstLine="0"/>
+              <w:jc w:val="both"/>
+              <w:rPr>
+                <w:rFonts w:ascii="Arial" w:cs="Arial" w:eastAsia="Arial" w:hAnsi="Arial"/>
+                <w:color w:val="808080"/>
+              </w:rPr>
+            </w:pPr>
+            <w:r>
+              <w:rPr>
+                <w:rtl w:val="0"/>
+              </w:rPr>
+            </w:r>
+          </w:p>
+          <w:p>
+            <w:pPr>
+              <w:keepNext w:val="0"/>
+              <w:keepLines w:val="0"/>
+              <w:widowControl w:val="1"/>
+              <w:pBdr>
+                <w:top w:space="0" w:sz="0" w:val="nil"/>
+                <w:left w:space="0" w:sz="0" w:val="nil"/>
+                <w:bottom w:space="0" w:sz="0" w:val="nil"/>
+                <w:right w:space="0" w:sz="0" w:val="nil"/>
+                <w:between w:space="0" w:sz="0" w:val="nil"/>
+              </w:pBdr>
+              <w:shd w:fill="auto" w:val="clear"/>
+              <w:tabs>
+                <w:tab w:val="center" w:pos="4252"/>
+                <w:tab w:val="right" w:pos="8504"/>
+              </w:tabs>
+              <w:spacing w:after="0" w:before="0" w:line="240" w:lineRule="auto"/>
+              <w:ind w:left="0" w:right="0" w:firstLine="0"/>
+              <w:jc w:val="both"/>
+              <w:rPr>
+                <w:rFonts w:ascii="Arial" w:cs="Arial" w:eastAsia="Arial" w:hAnsi="Arial"/>
+                <w:color w:val="808080"/>
+              </w:rPr>
+            </w:pPr>
+            <w:r>
+              <w:rPr>
+                <w:rFonts w:ascii="Arial" w:cs="Arial" w:eastAsia="Arial" w:hAnsi="Arial"/>
+                <w:color w:val="808080"/>
+                <w:rtl w:val="0"/>
+              </w:rPr>
+              <w:t xml:space="preserve">Editar Foto</w:t>
+            </w:r>
+          </w:p>
+          <w:p>
+            <w:pPr>
+              <w:keepNext w:val="0"/>
+              <w:keepLines w:val="0"/>
+              <w:widowControl w:val="1"/>
+              <w:pBdr>
+                <w:top w:space="0" w:sz="0" w:val="nil"/>
+                <w:left w:space="0" w:sz="0" w:val="nil"/>
+                <w:bottom w:space="0" w:sz="0" w:val="nil"/>
+                <w:right w:space="0" w:sz="0" w:val="nil"/>
+                <w:between w:space="0" w:sz="0" w:val="nil"/>
+              </w:pBdr>
+              <w:shd w:fill="auto" w:val="clear"/>
+              <w:tabs>
+                <w:tab w:val="center" w:pos="4252"/>
+                <w:tab w:val="right" w:pos="8504"/>
+              </w:tabs>
+              <w:spacing w:after="0" w:before="0" w:line="240" w:lineRule="auto"/>
+              <w:ind w:left="0" w:right="0" w:firstLine="0"/>
+              <w:jc w:val="both"/>
+              <w:rPr>
+                <w:rFonts w:ascii="Arial" w:cs="Arial" w:eastAsia="Arial" w:hAnsi="Arial"/>
+                <w:color w:val="808080"/>
+              </w:rPr>
+            </w:pPr>
+            <w:r>
+              <w:rPr>
+                <w:rtl w:val="0"/>
+              </w:rPr>
+            </w:r>
+          </w:p>
+          <w:p>
+            <w:pPr>
+              <w:keepNext w:val="0"/>
+              <w:keepLines w:val="0"/>
+              <w:widowControl w:val="1"/>
+              <w:pBdr>
+                <w:top w:space="0" w:sz="0" w:val="nil"/>
+                <w:left w:space="0" w:sz="0" w:val="nil"/>
+                <w:bottom w:space="0" w:sz="0" w:val="nil"/>
+                <w:right w:space="0" w:sz="0" w:val="nil"/>
+                <w:between w:space="0" w:sz="0" w:val="nil"/>
+              </w:pBdr>
+              <w:shd w:fill="auto" w:val="clear"/>
+              <w:tabs>
+                <w:tab w:val="center" w:pos="4252"/>
+                <w:tab w:val="right" w:pos="8504"/>
+              </w:tabs>
+              <w:spacing w:after="0" w:before="0" w:line="240" w:lineRule="auto"/>
+              <w:ind w:left="0" w:right="0" w:firstLine="0"/>
+              <w:jc w:val="both"/>
+              <w:rPr>
+                <w:rFonts w:ascii="Arial" w:cs="Arial" w:eastAsia="Arial" w:hAnsi="Arial"/>
+                <w:color w:val="808080"/>
+              </w:rPr>
+            </w:pPr>
+            <w:r>
+              <w:rPr>
+                <w:rtl w:val="0"/>
+              </w:rPr>
+            </w:r>
+          </w:p>
+          <w:p>
+            <w:pPr>
+              <w:keepNext w:val="0"/>
+              <w:keepLines w:val="0"/>
+              <w:widowControl w:val="1"/>
+              <w:pBdr>
+                <w:top w:space="0" w:sz="0" w:val="nil"/>
+                <w:left w:space="0" w:sz="0" w:val="nil"/>
+                <w:bottom w:space="0" w:sz="0" w:val="nil"/>
+                <w:right w:space="0" w:sz="0" w:val="nil"/>
+                <w:between w:space="0" w:sz="0" w:val="nil"/>
+              </w:pBdr>
+              <w:shd w:fill="auto" w:val="clear"/>
+              <w:tabs>
+                <w:tab w:val="center" w:pos="4252"/>
+                <w:tab w:val="right" w:pos="8504"/>
+              </w:tabs>
+              <w:spacing w:after="0" w:before="0" w:line="240" w:lineRule="auto"/>
+              <w:ind w:left="0" w:right="0" w:firstLine="0"/>
+              <w:jc w:val="both"/>
+              <w:rPr>
+                <w:rFonts w:ascii="Arial" w:cs="Arial" w:eastAsia="Arial" w:hAnsi="Arial"/>
+                <w:color w:val="808080"/>
+              </w:rPr>
+            </w:pPr>
+            <w:r>
+              <w:rPr>
+                <w:rFonts w:ascii="Arial" w:cs="Arial" w:eastAsia="Arial" w:hAnsi="Arial"/>
+                <w:color w:val="808080"/>
+              </w:rPr>
+              <w:drawing>
+                <wp:inline distB="114300" distT="114300" distL="114300" distR="114300">
+                  <wp:extent cx="3038475" cy="5257800"/>
+                  <wp:effectExtent b="0" l="0" r="0" t="0"/>
+                  <wp:docPr id="13" name="image8.png"/>
+                  <a:graphic>
+                    <a:graphicData uri="http://schemas.openxmlformats.org/drawingml/2006/picture">
+                      <pic:pic>
+                        <pic:nvPicPr>
+                          <pic:cNvPr id="0" name="image8.png"/>
+                          <pic:cNvPicPr preferRelativeResize="0"/>
+                        </pic:nvPicPr>
+                        <pic:blipFill>
+                          <a:blip r:embed="rId13"/>
+                          <a:srcRect b="0" l="0" r="0" t="0"/>
+                          <a:stretch>
+                            <a:fillRect/>
+                          </a:stretch>
+                        </pic:blipFill>
+                        <pic:spPr>
+                          <a:xfrm>
+                            <a:off x="0" y="0"/>
+                            <a:ext cx="3038475" cy="5257800"/>
+                          </a:xfrm>
+                          <a:prstGeom prst="rect"/>
+                          <a:ln/>
+                        </pic:spPr>
+                      </pic:pic>
+                    </a:graphicData>
+                  </a:graphic>
+                </wp:inline>
+              </w:drawing>
+            </w:r>
             <w:r>
               <w:rPr>
                 <w:rtl w:val="0"/>
@@ -12660,16 +13134,16 @@
                 <wp:inline distB="0" distT="0" distL="0" distR="0">
                   <wp:extent cx="5612130" cy="1714500"/>
                   <wp:effectExtent b="0" l="0" r="0" t="0"/>
-                  <wp:docPr descr="A two-part figure. The top diagram shows a simple linear sequence of pages, organized like a book or magazine. The bottom diagram shows a sequence of pages that also incorporate page sequences that digress from the main sequence of the document, as parallel sequences that divert from and then re-join the main pages." id="16" name="image6.png"/>
+                  <wp:docPr descr="A two-part figure. The top diagram shows a simple linear sequence of pages, organized like a book or magazine. The bottom diagram shows a sequence of pages that also incorporate page sequences that digress from the main sequence of the document, as parallel sequences that divert from and then re-join the main pages." id="18" name="image9.png"/>
                   <a:graphic>
                     <a:graphicData uri="http://schemas.openxmlformats.org/drawingml/2006/picture">
                       <pic:pic>
                         <pic:nvPicPr>
-                          <pic:cNvPr descr="A two-part figure. The top diagram shows a simple linear sequence of pages, organized like a book or magazine. The bottom diagram shows a sequence of pages that also incorporate page sequences that digress from the main sequence of the document, as parallel sequences that divert from and then re-join the main pages." id="0" name="image6.png"/>
+                          <pic:cNvPr descr="A two-part figure. The top diagram shows a simple linear sequence of pages, organized like a book or magazine. The bottom diagram shows a sequence of pages that also incorporate page sequences that digress from the main sequence of the document, as parallel sequences that divert from and then re-join the main pages." id="0" name="image9.png"/>
                           <pic:cNvPicPr preferRelativeResize="0"/>
                         </pic:nvPicPr>
                         <pic:blipFill>
-                          <a:blip r:embed="rId11"/>
+                          <a:blip r:embed="rId14"/>
                           <a:srcRect b="0" l="0" r="23309" t="71471"/>
                           <a:stretch>
                             <a:fillRect/>
@@ -13747,16 +14221,16 @@
                   <wp:extent cx="2314575" cy="2962275"/>
                   <wp:effectExtent b="0" l="0" r="0" t="0"/>
                   <wp:wrapSquare wrapText="bothSides" distB="0" distT="0" distL="114300" distR="114300"/>
-                  <wp:docPr descr="A two-part diagram: The left shows a siple site diagram with page titles. The right shows the files that make up the same site. Ideally the arrangement of files and folders should closely mimic the way the information is organized in the page design that the user sees." id="12" name="image2.png"/>
+                  <wp:docPr descr="A two-part diagram: The left shows a siple site diagram with page titles. The right shows the files that make up the same site. Ideally the arrangement of files and folders should closely mimic the way the information is organized in the page design that the user sees." id="14" name="image1.png"/>
                   <a:graphic>
                     <a:graphicData uri="http://schemas.openxmlformats.org/drawingml/2006/picture">
                       <pic:pic>
                         <pic:nvPicPr>
-                          <pic:cNvPr descr="A two-part diagram: The left shows a siple site diagram with page titles. The right shows the files that make up the same site. Ideally the arrangement of files and folders should closely mimic the way the information is organized in the page design that the user sees." id="0" name="image2.png"/>
+                          <pic:cNvPr descr="A two-part diagram: The left shows a siple site diagram with page titles. The right shows the files that make up the same site. Ideally the arrangement of files and folders should closely mimic the way the information is organized in the page design that the user sees." id="0" name="image1.png"/>
                           <pic:cNvPicPr preferRelativeResize="0"/>
                         </pic:nvPicPr>
                         <pic:blipFill>
-                          <a:blip r:embed="rId12"/>
+                          <a:blip r:embed="rId15"/>
                           <a:srcRect b="0" l="0" r="63261" t="11029"/>
                           <a:stretch>
                             <a:fillRect/>
@@ -13791,8 +14265,8 @@
       </w:r>
     </w:p>
     <w:sectPr>
-      <w:headerReference r:id="rId13" w:type="default"/>
-      <w:footerReference r:id="rId14" w:type="default"/>
+      <w:headerReference r:id="rId16" w:type="default"/>
+      <w:footerReference r:id="rId17" w:type="default"/>
       <w:pgSz w:h="16838" w:w="11906"/>
       <w:pgMar w:bottom="1134" w:top="1134" w:left="1701" w:right="1134" w:header="709" w:footer="709"/>
       <w:pgNumType w:start="1"/>
@@ -13928,12 +14402,12 @@
               <wp:extent cx="5822950" cy="25400"/>
               <wp:effectExtent b="0" l="0" r="0" t="0"/>
               <wp:wrapNone/>
-              <wp:docPr id="11" name="image7.png"/>
+              <wp:docPr id="11" name="image10.png"/>
               <a:graphic>
                 <a:graphicData uri="http://schemas.openxmlformats.org/drawingml/2006/picture">
                   <pic:pic>
                     <pic:nvPicPr>
-                      <pic:cNvPr id="0" name="image7.png"/>
+                      <pic:cNvPr id="0" name="image10.png"/>
                       <pic:cNvPicPr preferRelativeResize="0"/>
                     </pic:nvPicPr>
                     <pic:blipFill>
@@ -15425,6 +15899,116 @@
       </w:rPr>
     </w:lvl>
   </w:abstractNum>
+  <w:abstractNum w:abstractNumId="12">
+    <w:lvl w:ilvl="0">
+      <w:start w:val="1"/>
+      <w:numFmt w:val="bullet"/>
+      <w:lvlText w:val="●"/>
+      <w:lvlJc w:val="left"/>
+      <w:pPr>
+        <w:ind w:left="720" w:hanging="360"/>
+      </w:pPr>
+      <w:rPr>
+        <w:u w:val="none"/>
+      </w:rPr>
+    </w:lvl>
+    <w:lvl w:ilvl="1">
+      <w:start w:val="1"/>
+      <w:numFmt w:val="bullet"/>
+      <w:lvlText w:val="○"/>
+      <w:lvlJc w:val="left"/>
+      <w:pPr>
+        <w:ind w:left="1440" w:hanging="360"/>
+      </w:pPr>
+      <w:rPr>
+        <w:u w:val="none"/>
+      </w:rPr>
+    </w:lvl>
+    <w:lvl w:ilvl="2">
+      <w:start w:val="1"/>
+      <w:numFmt w:val="bullet"/>
+      <w:lvlText w:val="■"/>
+      <w:lvlJc w:val="left"/>
+      <w:pPr>
+        <w:ind w:left="2160" w:hanging="360"/>
+      </w:pPr>
+      <w:rPr>
+        <w:u w:val="none"/>
+      </w:rPr>
+    </w:lvl>
+    <w:lvl w:ilvl="3">
+      <w:start w:val="1"/>
+      <w:numFmt w:val="bullet"/>
+      <w:lvlText w:val="●"/>
+      <w:lvlJc w:val="left"/>
+      <w:pPr>
+        <w:ind w:left="2880" w:hanging="360"/>
+      </w:pPr>
+      <w:rPr>
+        <w:u w:val="none"/>
+      </w:rPr>
+    </w:lvl>
+    <w:lvl w:ilvl="4">
+      <w:start w:val="1"/>
+      <w:numFmt w:val="bullet"/>
+      <w:lvlText w:val="○"/>
+      <w:lvlJc w:val="left"/>
+      <w:pPr>
+        <w:ind w:left="3600" w:hanging="360"/>
+      </w:pPr>
+      <w:rPr>
+        <w:u w:val="none"/>
+      </w:rPr>
+    </w:lvl>
+    <w:lvl w:ilvl="5">
+      <w:start w:val="1"/>
+      <w:numFmt w:val="bullet"/>
+      <w:lvlText w:val="■"/>
+      <w:lvlJc w:val="left"/>
+      <w:pPr>
+        <w:ind w:left="4320" w:hanging="360"/>
+      </w:pPr>
+      <w:rPr>
+        <w:u w:val="none"/>
+      </w:rPr>
+    </w:lvl>
+    <w:lvl w:ilvl="6">
+      <w:start w:val="1"/>
+      <w:numFmt w:val="bullet"/>
+      <w:lvlText w:val="●"/>
+      <w:lvlJc w:val="left"/>
+      <w:pPr>
+        <w:ind w:left="5040" w:hanging="360"/>
+      </w:pPr>
+      <w:rPr>
+        <w:u w:val="none"/>
+      </w:rPr>
+    </w:lvl>
+    <w:lvl w:ilvl="7">
+      <w:start w:val="1"/>
+      <w:numFmt w:val="bullet"/>
+      <w:lvlText w:val="○"/>
+      <w:lvlJc w:val="left"/>
+      <w:pPr>
+        <w:ind w:left="5760" w:hanging="360"/>
+      </w:pPr>
+      <w:rPr>
+        <w:u w:val="none"/>
+      </w:rPr>
+    </w:lvl>
+    <w:lvl w:ilvl="8">
+      <w:start w:val="1"/>
+      <w:numFmt w:val="bullet"/>
+      <w:lvlText w:val="■"/>
+      <w:lvlJc w:val="left"/>
+      <w:pPr>
+        <w:ind w:left="6480" w:hanging="360"/>
+      </w:pPr>
+      <w:rPr>
+        <w:u w:val="none"/>
+      </w:rPr>
+    </w:lvl>
+  </w:abstractNum>
   <w:num w:numId="1">
     <w:abstractNumId w:val="1"/>
   </w:num>
@@ -15457,6 +16041,9 @@
   </w:num>
   <w:num w:numId="11">
     <w:abstractNumId w:val="11"/>
+  </w:num>
+  <w:num w:numId="12">
+    <w:abstractNumId w:val="12"/>
   </w:num>
 </w:numbering>
 </file>
@@ -16120,7 +16707,7 @@
 
 <file path=customXML/item1.xml><?xml version="1.0" encoding="utf-8"?>
 <go:gDocsCustomXmlDataStorage xmlns:go="http://customooxmlschemas.google.com/" xmlns:r="http://schemas.openxmlformats.org/officeDocument/2006/relationships">
-  <go:docsCustomData xmlns:go="http://customooxmlschemas.google.com/" roundtripDataSignature="AMtx7mhTnDZ2MDL34cQsJlIu/IX5Zbd0xw==">AMUW2mWKFLWzoI32+dbvRaR5hsuEjcd9vP12ktFoJgii6a4vTSE/LXqQeXG7kf9aiV0jnK4gxD0Et/8u4u+cRmLfCsHJcogX9lnayV9/KjtJp8xcjJsBqW4=</go:docsCustomData>
+  <go:docsCustomData xmlns:go="http://customooxmlschemas.google.com/" roundtripDataSignature="AMtx7mhTnDZ2MDL34cQsJlIu/IX5Zbd0xw==">AMUW2mWnBTsCxDlsEVBsjtQ7veP2Els6Ej9NQ6LJMGKd8gffwA2hF6zcIQYm/YvN6raHT3a+35RYS4yYS1remmnUQoMvJ3Ao0dV6kgaqKqzK8Xb2KtEBuOI=</go:docsCustomData>
 </go:gDocsCustomXmlDataStorage>
 </file>
 

</xml_diff>